<commit_message>
texto actualixzado hasta linea 263
</commit_message>
<xml_diff>
--- a/Articulo/Preliminar15.docx
+++ b/Articulo/Preliminar15.docx
@@ -125,7 +125,16 @@
           <w:szCs w:val="24"/>
           <w:lang w:val="es-MX"/>
         </w:rPr>
-        <w:t xml:space="preserve">Actualmente la Universidad ha ofertado hasta 1332 distintas materias desde su creación, algunas de ellas han cambiado su nombre, algunas otras a traves de la modificación del programa de estudio se han dividido en dos materias, como es el caso de la materia de Cálculo Diferencial e Integral, que ahora son dos cursos distintos: Cálculo Diferencial y Cálculo Integral. </w:t>
+        <w:t>Hasta el segundo semestre de 2021</w:t>
+      </w:r>
+      <w:r>
+        <w:rPr>
+          <w:rFonts w:ascii="Arial" w:hAnsi="Arial" w:cs="Arial"/>
+          <w:sz w:val="24"/>
+          <w:szCs w:val="24"/>
+          <w:lang w:val="es-MX"/>
+        </w:rPr>
+        <w:t xml:space="preserve"> la Universidad ha ofertado hasta 1332 distintas materias desde su creación, algunas de ellas han cambiado su nombre, algunas otras a traves de la modificación del programa de estudio se han dividido en dos materias. </w:t>
       </w:r>
     </w:p>
     <w:p>
@@ -147,7 +156,7 @@
           <w:szCs w:val="24"/>
           <w:lang w:val="es-MX"/>
         </w:rPr>
-        <w:t>La información se encontraba concentrada en dos archivos con más de un millón de entradas con 10 columnas en un archivo y más de doscientos mil entradas en otro archivo con la misma cantidad de columnas, en las cuales se incluía la generación a la que pertenece el estudiante, su matrícula, el nombre de la carrera en curso, plantel de adscripción, turno, situación (suspensión tempora</w:t>
+        <w:t xml:space="preserve">La información </w:t>
       </w:r>
       <w:r>
         <w:rPr>
@@ -156,7 +165,7 @@
           <w:szCs w:val="24"/>
           <w:lang w:val="es-MX"/>
         </w:rPr>
-        <w:t>l</w:t>
+        <w:t xml:space="preserve">procesada </w:t>
       </w:r>
       <w:r>
         <w:rPr>
@@ -165,7 +174,7 @@
           <w:szCs w:val="24"/>
           <w:lang w:val="es-MX"/>
         </w:rPr>
-        <w:t xml:space="preserve">, titulado, activo, egresado, baja definitiva o baja temporal), materia, tema específico, calificación y periodo de certificación. Los datos </w:t>
+        <w:t>se encontraba concentrada en dos archivos con más de un millón de entradas con 10 columnas en un archivo y más de doscientos mil entradas en otro archivo con la misma cantidad de columnas, en las cuales se incluía la generación a la que pertenece el estudiante, su matrícula, el nombre de la carrera en curso, plantel de adscripción, turno, situación (suspensión tempora</w:t>
       </w:r>
       <w:r>
         <w:rPr>
@@ -174,7 +183,7 @@
           <w:szCs w:val="24"/>
           <w:lang w:val="es-MX"/>
         </w:rPr>
-        <w:t xml:space="preserve">analizados incluyen información de las y los estudiantes </w:t>
+        <w:t>l</w:t>
       </w:r>
       <w:r>
         <w:rPr>
@@ -183,7 +192,7 @@
           <w:szCs w:val="24"/>
           <w:lang w:val="es-MX"/>
         </w:rPr>
-        <w:t xml:space="preserve">desde la generación 1 hasta la generación 21, es decir, todas aquellas personas estudiantes que se han inscrito en la Universidad para cualquiera de las licenciaturas que se ofrecen: Ingeniería en Sistemas Electrónicos y de Telecomunicaciones, Arte y Patrimonio Cultural, Ciencia Política y Administración Urbana, Ciencias Ambientales y Cambio Climático, Ciencias Genómicas, Ciencias </w:t>
+        <w:t xml:space="preserve">, titulado, activo, egresado, baja definitiva o baja temporal), materia, tema específico, calificación y periodo de certificación. Los datos </w:t>
       </w:r>
       <w:r>
         <w:rPr>
@@ -192,8 +201,26 @@
           <w:szCs w:val="24"/>
           <w:lang w:val="es-MX"/>
         </w:rPr>
+        <w:t xml:space="preserve">analizados incluyen información de las y los estudiantes </w:t>
+      </w:r>
+      <w:r>
+        <w:rPr>
+          <w:rFonts w:ascii="Arial" w:hAnsi="Arial" w:cs="Arial"/>
+          <w:sz w:val="24"/>
+          <w:szCs w:val="24"/>
+          <w:lang w:val="es-MX"/>
+        </w:rPr>
+        <w:t xml:space="preserve">desde la generación 1 hasta la generación 21, es decir, todas aquellas personas estudiantes que se han inscrito en la Universidad para cualquiera de las licenciaturas que se ofrecen: Ingeniería en Sistemas Electrónicos y de Telecomunicaciones, Arte y Patrimonio Cultural, Ciencia Política y Administración Urbana, Ciencias Ambientales y Cambio Climático, Ciencias Genómicas, Ciencias Sociales, Comunicación y Cultura, Creación Literaria, Derecho, Filosofía e Historia </w:t>
+      </w:r>
+      <w:r>
+        <w:rPr>
+          <w:rFonts w:ascii="Arial" w:hAnsi="Arial" w:cs="Arial"/>
+          <w:sz w:val="24"/>
+          <w:szCs w:val="24"/>
+          <w:lang w:val="es-MX"/>
+        </w:rPr>
         <w:lastRenderedPageBreak/>
-        <w:t xml:space="preserve">Sociales, Comunicación y Cultura, Creación Literaria, Derecho, Filosofía e Historia de las Ideas, Historia y Sociedad Contemporánea, Ingeniería de Software, Ingeniería en Sistemas de Transporte Urbano, Ingeniería en Sistemas Electrónicos Industriales, Ingeniería en Sistemas Energéticos, Modelación Matemática, Nutrición y Salud, Promoción de la Salud y Protección Civil y Gestión de Riesgos. </w:t>
+        <w:t xml:space="preserve">de las Ideas, Historia y Sociedad Contemporánea, Ingeniería de Software, Ingeniería en Sistemas de Transporte Urbano, Ingeniería en Sistemas Electrónicos Industriales, Ingeniería en Sistemas Energéticos, Modelación Matemática, Nutrición y Salud, Promoción de la Salud y Protección Civil y Gestión de Riesgos. </w:t>
       </w:r>
     </w:p>
     <w:p>
@@ -225,17 +252,7 @@
           <w:szCs w:val="24"/>
           <w:lang w:val="es-MX"/>
         </w:rPr>
-        <w:t xml:space="preserve">R </w:t>
-      </w:r>
-      <w:r>
-        <w:rPr>
-          <w:rFonts w:ascii="Arial" w:hAnsi="Arial" w:cs="Arial"/>
-          <w:i/>
-          <w:sz w:val="24"/>
-          <w:szCs w:val="24"/>
-          <w:lang w:val="es-MX"/>
-        </w:rPr>
-        <w:t>statistics</w:t>
+        <w:t>R</w:t>
       </w:r>
       <w:r>
         <w:rPr>
@@ -262,7 +279,20 @@
           <w:szCs w:val="24"/>
           <w:lang w:val="es-MX"/>
         </w:rPr>
-        <w:t xml:space="preserve">ara la variable Planteles, se consideraron los cinco planteles en los que se imparten cursos: Centro Histórico, Cuautepec, Del Valle, Iztapalapa, San Lorenzo Tezonco; y todos los demás (Reclusorio Preventivo Varonil Norte, Centro Escolar Dr. Pedro López Penitenciaría del Distrito Federal, Centro Escolar Francisco I Madero Centro Femenil de Readaptación Social de Tepepan, Centro Escolar Francisco I Madero Ceresova Centro de Readaptación Social Varonil Oriente, Centro Escolar José Vasconcelos Ceresova Centro de Readaptación Social Varonil Sur, Centro Escolar Rosario Ibarra de Piedra Cefereso Centro Femenil de Readaptación Social Santa Martha Acatitla, Centro Escolar Santiago Ramírez, Centro Escolar Valentín Campa Salazar Ceresova Centro de Readaptación Social Varonil Santa Martha Acatitla) se concentraron en una sola variable: PESCER. </w:t>
+        <w:t xml:space="preserve">ara la variable </w:t>
+      </w:r>
+      <w:r>
+        <w:rPr>
+          <w:rFonts w:ascii="Arial" w:hAnsi="Arial" w:cs="Arial"/>
+          <w:b/>
+          <w:bCs/>
+          <w:i/>
+          <w:iCs/>
+          <w:sz w:val="24"/>
+          <w:szCs w:val="24"/>
+          <w:lang w:val="es-MX"/>
+        </w:rPr>
+        <w:t>Planteles</w:t>
       </w:r>
       <w:r>
         <w:rPr>
@@ -271,7 +301,18 @@
           <w:szCs w:val="24"/>
           <w:lang w:val="es-MX"/>
         </w:rPr>
-        <w:t>En el caso de l</w:t>
+        <w:t xml:space="preserve">, se consideraron los cinco planteles en los que se imparten cursos: </w:t>
+      </w:r>
+      <w:r>
+        <w:rPr>
+          <w:rFonts w:ascii="Arial" w:hAnsi="Arial" w:cs="Arial"/>
+          <w:i/>
+          <w:iCs/>
+          <w:sz w:val="24"/>
+          <w:szCs w:val="24"/>
+          <w:lang w:val="es-MX"/>
+        </w:rPr>
+        <w:t>Centro Histórico, Cuautepec, Del Valle, Iztapalapa, San Lorenzo Tezonco</w:t>
       </w:r>
       <w:r>
         <w:rPr>
@@ -280,7 +321,67 @@
           <w:szCs w:val="24"/>
           <w:lang w:val="es-MX"/>
         </w:rPr>
-        <w:t xml:space="preserve">a variable Calificación se consideraron los valores 7,8,9 y 10 como </w:t>
+        <w:t xml:space="preserve">; y todos los demás (Reclusorio Preventivo Varonil Norte, Centro Escolar Dr. Pedro López Penitenciaría del Distrito Federal, Centro Escolar Francisco I Madero Centro Femenil de Readaptación Social de Tepepan, Centro Escolar Francisco I Madero Ceresova Centro de Readaptación Social Varonil Oriente, Centro Escolar José Vasconcelos Ceresova Centro de Readaptación Social Varonil Sur, Centro Escolar Rosario Ibarra de Piedra Cefereso Centro Femenil de Readaptación Social Santa Martha Acatitla, Centro Escolar Santiago Ramírez, Centro Escolar Valentín Campa Salazar Ceresova Centro de Readaptación Social Varonil Santa Martha Acatitla) se concentraron en una sola variable: </w:t>
+      </w:r>
+      <w:r>
+        <w:rPr>
+          <w:rFonts w:ascii="Arial" w:hAnsi="Arial" w:cs="Arial"/>
+          <w:i/>
+          <w:iCs/>
+          <w:sz w:val="24"/>
+          <w:szCs w:val="24"/>
+          <w:lang w:val="es-MX"/>
+        </w:rPr>
+        <w:t>PESCER</w:t>
+      </w:r>
+      <w:r>
+        <w:rPr>
+          <w:rFonts w:ascii="Arial" w:hAnsi="Arial" w:cs="Arial"/>
+          <w:sz w:val="24"/>
+          <w:szCs w:val="24"/>
+          <w:lang w:val="es-MX"/>
+        </w:rPr>
+        <w:t xml:space="preserve">. </w:t>
+      </w:r>
+      <w:r>
+        <w:rPr>
+          <w:rFonts w:ascii="Arial" w:hAnsi="Arial" w:cs="Arial"/>
+          <w:sz w:val="24"/>
+          <w:szCs w:val="24"/>
+          <w:lang w:val="es-MX"/>
+        </w:rPr>
+        <w:t>En el caso de l</w:t>
+      </w:r>
+      <w:r>
+        <w:rPr>
+          <w:rFonts w:ascii="Arial" w:hAnsi="Arial" w:cs="Arial"/>
+          <w:sz w:val="24"/>
+          <w:szCs w:val="24"/>
+          <w:lang w:val="es-MX"/>
+        </w:rPr>
+        <w:t xml:space="preserve">a variable </w:t>
+      </w:r>
+      <w:r>
+        <w:rPr>
+          <w:rFonts w:ascii="Arial" w:hAnsi="Arial" w:cs="Arial"/>
+          <w:b/>
+          <w:bCs/>
+          <w:i/>
+          <w:iCs/>
+          <w:sz w:val="24"/>
+          <w:szCs w:val="24"/>
+          <w:lang w:val="es-MX"/>
+        </w:rPr>
+        <w:t>Calificación</w:t>
+      </w:r>
+      <w:r>
+        <w:rPr>
+          <w:rFonts w:ascii="Arial" w:hAnsi="Arial" w:cs="Arial"/>
+          <w:sz w:val="24"/>
+          <w:szCs w:val="24"/>
+          <w:lang w:val="es-MX"/>
+        </w:rPr>
+        <w:t xml:space="preserve"> se consideraron los valores 7,8,9 y 10 como </w:t>
       </w:r>
       <w:r>
         <w:rPr>
@@ -340,7 +441,47 @@
           <w:szCs w:val="24"/>
           <w:lang w:val="es-MX"/>
         </w:rPr>
-        <w:t xml:space="preserve">El tratamiento para la variable Materia fue un poco más laborioso, con la finalidad de tener únicamente texto plano se eliminaron acentos, las minúsculas se convirtieron en mayúsculas, se eliminaron comilllas, comas y diagonales, se eliminaron las ñs y diéresis. Una vez terminado es preprocesamiento, se ordenaron para contar el número efectivo de materias registradas en el sistema. </w:t>
+        <w:t xml:space="preserve">El tratamiento para la variable </w:t>
+      </w:r>
+      <w:r>
+        <w:rPr>
+          <w:rFonts w:ascii="Arial" w:hAnsi="Arial" w:cs="Arial"/>
+          <w:b/>
+          <w:bCs/>
+          <w:i/>
+          <w:iCs/>
+          <w:sz w:val="24"/>
+          <w:szCs w:val="24"/>
+          <w:lang w:val="es-MX"/>
+        </w:rPr>
+        <w:t>Materia</w:t>
+      </w:r>
+      <w:r>
+        <w:rPr>
+          <w:rFonts w:ascii="Arial" w:hAnsi="Arial" w:cs="Arial"/>
+          <w:sz w:val="24"/>
+          <w:szCs w:val="24"/>
+          <w:lang w:val="es-MX"/>
+        </w:rPr>
+        <w:t xml:space="preserve"> fue un poco más laborioso, con la finalidad de tener únicamente texto plano se eliminaron acentos, las minúsculas se convirtieron en mayúsculas, se eliminaron comilllas, comas y diagonales, se eliminaron las ñs y diéresis. Una vez terminado es</w:t>
+      </w:r>
+      <w:r>
+        <w:rPr>
+          <w:rFonts w:ascii="Arial" w:hAnsi="Arial" w:cs="Arial"/>
+          <w:sz w:val="24"/>
+          <w:szCs w:val="24"/>
+          <w:lang w:val="es-MX"/>
+        </w:rPr>
+        <w:t>te</w:t>
+      </w:r>
+      <w:r>
+        <w:rPr>
+          <w:rFonts w:ascii="Arial" w:hAnsi="Arial" w:cs="Arial"/>
+          <w:sz w:val="24"/>
+          <w:szCs w:val="24"/>
+          <w:lang w:val="es-MX"/>
+        </w:rPr>
+        <w:t xml:space="preserve"> preprocesamiento, se ordenaron para contar el número efectivo de materias registradas en el sistema. </w:t>
       </w:r>
     </w:p>
     <w:p>
@@ -362,7 +503,20 @@
           <w:szCs w:val="24"/>
           <w:lang w:val="es-MX"/>
         </w:rPr>
-        <w:t xml:space="preserve">En lo que corresponde a la variable Tema Específico, al igual que la anterior se </w:t>
+        <w:t xml:space="preserve">En lo que corresponde a la variable </w:t>
+      </w:r>
+      <w:r>
+        <w:rPr>
+          <w:rFonts w:ascii="Arial" w:hAnsi="Arial" w:cs="Arial"/>
+          <w:b/>
+          <w:bCs/>
+          <w:i/>
+          <w:iCs/>
+          <w:sz w:val="24"/>
+          <w:szCs w:val="24"/>
+          <w:lang w:val="es-MX"/>
+        </w:rPr>
+        <w:t>Tema Específico</w:t>
       </w:r>
       <w:r>
         <w:rPr>
@@ -371,8 +525,17 @@
           <w:szCs w:val="24"/>
           <w:lang w:val="es-MX"/>
         </w:rPr>
+        <w:t xml:space="preserve">, al igual que la anterior se eliminaron acentos, diéresis, ñs, diagonales, se convirtió todo a mayúsculas, y </w:t>
+      </w:r>
+      <w:r>
+        <w:rPr>
+          <w:rFonts w:ascii="Arial" w:hAnsi="Arial" w:cs="Arial"/>
+          <w:sz w:val="24"/>
+          <w:szCs w:val="24"/>
+          <w:lang w:val="es-MX"/>
+        </w:rPr>
         <w:lastRenderedPageBreak/>
-        <w:t xml:space="preserve">eliminaron acentos, diéresis, ñs, diagonales, se convirtió todo a mayúsculas, y finalmente, aquellos valores ausentes se cubrieron por su respectivo valor en la variable Materia, es decir, la variable </w:t>
+        <w:t xml:space="preserve">finalmente, aquellos valores ausentes se cubrieron por su respectivo valor en la variable Materia, es decir, la variable </w:t>
       </w:r>
       <w:r>
         <w:rPr>
@@ -391,7 +554,7 @@
           <w:szCs w:val="24"/>
           <w:lang w:val="es-MX"/>
         </w:rPr>
-        <w:t xml:space="preserve">incluye todos los nombres de las materias junto con los nombres de los seminarios o materias optativas ofertadas en algún momento. </w:t>
+        <w:t>incluye todos los nombres de las materias junto con los nombres de los seminarios o materias optativas ofertadas en algún momento.</w:t>
       </w:r>
     </w:p>
     <w:p>
@@ -413,7 +576,20 @@
           <w:szCs w:val="24"/>
           <w:lang w:val="es-MX"/>
         </w:rPr>
-        <w:t>Para la variable Periodo de Certificacion su tratamiento fue diferente, primero se proces</w:t>
+        <w:t xml:space="preserve">Para la variable </w:t>
+      </w:r>
+      <w:r>
+        <w:rPr>
+          <w:rFonts w:ascii="Arial" w:hAnsi="Arial" w:cs="Arial"/>
+          <w:b/>
+          <w:bCs/>
+          <w:i/>
+          <w:iCs/>
+          <w:sz w:val="24"/>
+          <w:szCs w:val="24"/>
+          <w:lang w:val="es-MX"/>
+        </w:rPr>
+        <w:t>Periodo de Certificacion</w:t>
       </w:r>
       <w:r>
         <w:rPr>
@@ -422,7 +598,7 @@
           <w:szCs w:val="24"/>
           <w:lang w:val="es-MX"/>
         </w:rPr>
-        <w:t>ó</w:t>
+        <w:t xml:space="preserve"> su tratamiento fue diferente, primero se proces</w:t>
       </w:r>
       <w:r>
         <w:rPr>
@@ -431,7 +607,56 @@
           <w:szCs w:val="24"/>
           <w:lang w:val="es-MX"/>
         </w:rPr>
-        <w:t xml:space="preserve"> cada uno de los datos para que el programa lo pudiera leer efectivamente como fecha, una vez logrado lo anterior, se codificó en dos valores: primer y segundo, haciendo referencia al periodo de certificación correspondiente al primer o segundo semestre del año, uniformizando los distintos valores que estaban registrados de origen. El procesamiento anterior permitió incorporar una nueva variable relacionada con la certificación: año, misma que se agregó al final de la base de datos. </w:t>
+        <w:t>ó</w:t>
+      </w:r>
+      <w:r>
+        <w:rPr>
+          <w:rFonts w:ascii="Arial" w:hAnsi="Arial" w:cs="Arial"/>
+          <w:sz w:val="24"/>
+          <w:szCs w:val="24"/>
+          <w:lang w:val="es-MX"/>
+        </w:rPr>
+        <w:t xml:space="preserve"> cada uno de los datos para que el programa lo pudiera leer efectivamente como fecha, una vez logrado lo anterior, se codificó en dos valores: </w:t>
+      </w:r>
+      <w:r>
+        <w:rPr>
+          <w:rFonts w:ascii="Arial" w:hAnsi="Arial" w:cs="Arial"/>
+          <w:i/>
+          <w:iCs/>
+          <w:sz w:val="24"/>
+          <w:szCs w:val="24"/>
+          <w:lang w:val="es-MX"/>
+        </w:rPr>
+        <w:t>primer</w:t>
+      </w:r>
+      <w:r>
+        <w:rPr>
+          <w:rFonts w:ascii="Arial" w:hAnsi="Arial" w:cs="Arial"/>
+          <w:sz w:val="24"/>
+          <w:szCs w:val="24"/>
+          <w:lang w:val="es-MX"/>
+        </w:rPr>
+        <w:t xml:space="preserve"> y </w:t>
+      </w:r>
+      <w:r>
+        <w:rPr>
+          <w:rFonts w:ascii="Arial" w:hAnsi="Arial" w:cs="Arial"/>
+          <w:i/>
+          <w:iCs/>
+          <w:sz w:val="24"/>
+          <w:szCs w:val="24"/>
+          <w:lang w:val="es-MX"/>
+        </w:rPr>
+        <w:t>segundo</w:t>
+      </w:r>
+      <w:r>
+        <w:rPr>
+          <w:rFonts w:ascii="Arial" w:hAnsi="Arial" w:cs="Arial"/>
+          <w:sz w:val="24"/>
+          <w:szCs w:val="24"/>
+          <w:lang w:val="es-MX"/>
+        </w:rPr>
+        <w:t>, haciendo referencia al periodo de certificación correspondiente al primer o segundo semestre del año, uniformizando los distintos valores que estaban registrados de origen. El procesamiento anterior permitió incorporar una nueva variable relacionada con la certificación: año, misma que se agregó al final de la base de datos.</w:t>
       </w:r>
     </w:p>
     <w:p>
@@ -453,7 +678,79 @@
           <w:szCs w:val="24"/>
           <w:lang w:val="es-MX"/>
         </w:rPr>
-        <w:t xml:space="preserve">Es en esta parte del proceso en que se puede considerar que termina el preprocesamiento de datos, para dar pie a la revisión y procesamiento de los datos para obtener de cada materia información importante relacionada con la certificación. Cada renglón de la base de datos corresponde a una matrícula y su respectivo intento (fallido/efectivo) de certificación para una materia, es decir, puede ocurrir que los primeros 3 renglones correspondan a la misma matrícula, misma materia pero distinta calificación (certificada o no certificada) y distinto periodo de certificación y distinto año, con lo cuál es posible determinar el número de intentos requeridos para certificar la materia, en caso de que lo haya logrado, cuantos intentos de certificación realizó sin éxito, es decir, sin haber logrado certificar la materia; tambien es posible determinar si pudo certificar en su primer intento. Esto se hace para cada estudiante y para cada materia registrada en su historial académico. </w:t>
+        <w:t xml:space="preserve">Es en esta parte en que se puede considerar que termina el preprocesamiento de datos, para dar pie a la revisión y procesamiento de los datos </w:t>
+      </w:r>
+      <w:r>
+        <w:rPr>
+          <w:rFonts w:ascii="Arial" w:hAnsi="Arial" w:cs="Arial"/>
+          <w:sz w:val="24"/>
+          <w:szCs w:val="24"/>
+          <w:lang w:val="es-MX"/>
+        </w:rPr>
+        <w:t xml:space="preserve">con la finalidad de </w:t>
+      </w:r>
+      <w:r>
+        <w:rPr>
+          <w:rFonts w:ascii="Arial" w:hAnsi="Arial" w:cs="Arial"/>
+          <w:sz w:val="24"/>
+          <w:szCs w:val="24"/>
+          <w:lang w:val="es-MX"/>
+        </w:rPr>
+        <w:t xml:space="preserve">obtener </w:t>
+      </w:r>
+      <w:r>
+        <w:rPr>
+          <w:rFonts w:ascii="Arial" w:hAnsi="Arial" w:cs="Arial"/>
+          <w:sz w:val="24"/>
+          <w:szCs w:val="24"/>
+          <w:lang w:val="es-MX"/>
+        </w:rPr>
+        <w:t>para</w:t>
+      </w:r>
+      <w:r>
+        <w:rPr>
+          <w:rFonts w:ascii="Arial" w:hAnsi="Arial" w:cs="Arial"/>
+          <w:sz w:val="24"/>
+          <w:szCs w:val="24"/>
+          <w:lang w:val="es-MX"/>
+        </w:rPr>
+        <w:t xml:space="preserve"> cada </w:t>
+      </w:r>
+      <w:r>
+        <w:rPr>
+          <w:rFonts w:ascii="Arial" w:hAnsi="Arial" w:cs="Arial"/>
+          <w:sz w:val="24"/>
+          <w:szCs w:val="24"/>
+          <w:lang w:val="es-MX"/>
+        </w:rPr>
+        <w:t xml:space="preserve">una de las </w:t>
+      </w:r>
+      <w:r>
+        <w:rPr>
+          <w:rFonts w:ascii="Arial" w:hAnsi="Arial" w:cs="Arial"/>
+          <w:sz w:val="24"/>
+          <w:szCs w:val="24"/>
+          <w:lang w:val="es-MX"/>
+        </w:rPr>
+        <w:t>materia</w:t>
+      </w:r>
+      <w:r>
+        <w:rPr>
+          <w:rFonts w:ascii="Arial" w:hAnsi="Arial" w:cs="Arial"/>
+          <w:sz w:val="24"/>
+          <w:szCs w:val="24"/>
+          <w:lang w:val="es-MX"/>
+        </w:rPr>
+        <w:t>s</w:t>
+      </w:r>
+      <w:r>
+        <w:rPr>
+          <w:rFonts w:ascii="Arial" w:hAnsi="Arial" w:cs="Arial"/>
+          <w:sz w:val="24"/>
+          <w:szCs w:val="24"/>
+          <w:lang w:val="es-MX"/>
+        </w:rPr>
+        <w:t xml:space="preserve"> información importante relacionada con la certificación. Cada renglón de la base de datos corresponde a una matrícula y su respectivo intento (fallido/efectivo) de certificación para una materia, es decir, puede ocurrir que los primeros 3 renglones correspondan a la misma matrícula, misma materia pero distinta calificación (certificada o no certificada) y distinto periodo de certificación y distinto año, con lo cuál es posible determinar el número de intentos requeridos para certificar la materia, en caso de que lo haya logrado, cuantos intentos de certificación realizó sin éxito, es decir, sin haber logrado certificar la materia; tambien es posible determinar si pudo certificar en su primer intento. Esto se hace para cada estudiante y para cada materia registrada en su historial académico. </w:t>
       </w:r>
     </w:p>
     <w:p>
@@ -475,7 +772,18 @@
           <w:szCs w:val="24"/>
           <w:lang w:val="es-MX"/>
         </w:rPr>
-        <w:t xml:space="preserve">En esta primera aproximación se decidió que era de interés conocer para cada materia cuales eran las probabilidades de certificar al primer intento, cuál es la probabilidad de no certificar nunca la materia, así como información relacionada con </w:t>
+        <w:t xml:space="preserve">En esta primera aproximación se decidió que era de interés conocer para cada materia cuales eran las probabilidades de </w:t>
+      </w:r>
+      <w:r>
+        <w:rPr>
+          <w:rFonts w:ascii="Arial" w:hAnsi="Arial" w:cs="Arial"/>
+          <w:i/>
+          <w:iCs/>
+          <w:sz w:val="24"/>
+          <w:szCs w:val="24"/>
+          <w:lang w:val="es-MX"/>
+        </w:rPr>
+        <w:t>certificar al primer intento</w:t>
       </w:r>
       <w:r>
         <w:rPr>
@@ -484,8 +792,57 @@
           <w:szCs w:val="24"/>
           <w:lang w:val="es-MX"/>
         </w:rPr>
+        <w:t xml:space="preserve">, cuál es la probabilidad de </w:t>
+      </w:r>
+      <w:r>
+        <w:rPr>
+          <w:rFonts w:ascii="Arial" w:hAnsi="Arial" w:cs="Arial"/>
+          <w:i/>
+          <w:iCs/>
+          <w:sz w:val="24"/>
+          <w:szCs w:val="24"/>
+          <w:lang w:val="es-MX"/>
+        </w:rPr>
+        <w:t>no certificar nunca la materia</w:t>
+      </w:r>
+      <w:r>
+        <w:rPr>
+          <w:rFonts w:ascii="Arial" w:hAnsi="Arial" w:cs="Arial"/>
+          <w:sz w:val="24"/>
+          <w:szCs w:val="24"/>
+          <w:lang w:val="es-MX"/>
+        </w:rPr>
+        <w:t xml:space="preserve">, así como información relacionada con los </w:t>
+      </w:r>
+      <w:r>
+        <w:rPr>
+          <w:rFonts w:ascii="Arial" w:hAnsi="Arial" w:cs="Arial"/>
+          <w:i/>
+          <w:iCs/>
+          <w:sz w:val="24"/>
+          <w:szCs w:val="24"/>
+          <w:lang w:val="es-MX"/>
+        </w:rPr>
+        <w:t>intentos necesarios para certificar la materia</w:t>
+      </w:r>
+      <w:r>
+        <w:rPr>
+          <w:rFonts w:ascii="Arial" w:hAnsi="Arial" w:cs="Arial"/>
+          <w:sz w:val="24"/>
+          <w:szCs w:val="24"/>
+          <w:lang w:val="es-MX"/>
+        </w:rPr>
+        <w:t xml:space="preserve">. Para el caso de no certificar nunca, </w:t>
+      </w:r>
+      <w:r>
+        <w:rPr>
+          <w:rFonts w:ascii="Arial" w:hAnsi="Arial" w:cs="Arial"/>
+          <w:sz w:val="24"/>
+          <w:szCs w:val="24"/>
+          <w:lang w:val="es-MX"/>
+        </w:rPr>
         <w:lastRenderedPageBreak/>
-        <w:t xml:space="preserve">los intentos necesarios para certificar la materia. Para el caso de no certificar nunca, se calcularon las tres medidas de tendencia central, así como el valor máximo para los intentos fallidos realizados por certificar la materia. </w:t>
+        <w:t xml:space="preserve">se calcularon las tres medidas de tendencia central, así como el valor máximo para los intentos fallidos realizados por certificar la materia. </w:t>
       </w:r>
       <w:r>
         <w:rPr>
@@ -846,7 +1203,7 @@
           <w:szCs w:val="24"/>
           <w:lang w:val="es-MX"/>
         </w:rPr>
-        <w:t xml:space="preserve"> del Colegio de humanidades y ciencias sociales cuentan con el 40% de las evaluaciones de certificación presentadas por las y los estudiantes de la Universidad. La siguiente la siguiente licenciatura con mayor número de certificaciones es Promoción de la Salud </w:t>
+        <w:t xml:space="preserve"> del Colegio de </w:t>
       </w:r>
       <w:r>
         <w:rPr>
@@ -855,7 +1212,7 @@
           <w:szCs w:val="24"/>
           <w:lang w:val="es-MX"/>
         </w:rPr>
-        <w:t xml:space="preserve">(Promoción) </w:t>
+        <w:t>H</w:t>
       </w:r>
       <w:r>
         <w:rPr>
@@ -864,7 +1221,7 @@
           <w:szCs w:val="24"/>
           <w:lang w:val="es-MX"/>
         </w:rPr>
-        <w:t xml:space="preserve">con el 13% de las certificaciones; en cuarto lugar la licenciatura con más certificaciones es Arte y Patrimonio (8%), seguida de Ingenieria en Sistemas electrónicos y </w:t>
+        <w:t xml:space="preserve">umanidades y </w:t>
       </w:r>
       <w:r>
         <w:rPr>
@@ -873,8 +1230,70 @@
           <w:szCs w:val="24"/>
           <w:lang w:val="es-MX"/>
         </w:rPr>
-        <w:lastRenderedPageBreak/>
-        <w:t>Telecomunicaciones (6%), ver Figura 2</w:t>
+        <w:t>C</w:t>
+      </w:r>
+      <w:r>
+        <w:rPr>
+          <w:rFonts w:ascii="Arial" w:hAnsi="Arial" w:cs="Arial"/>
+          <w:sz w:val="24"/>
+          <w:szCs w:val="24"/>
+          <w:lang w:val="es-MX"/>
+        </w:rPr>
+        <w:t xml:space="preserve">iencias </w:t>
+      </w:r>
+      <w:r>
+        <w:rPr>
+          <w:rFonts w:ascii="Arial" w:hAnsi="Arial" w:cs="Arial"/>
+          <w:sz w:val="24"/>
+          <w:szCs w:val="24"/>
+          <w:lang w:val="es-MX"/>
+        </w:rPr>
+        <w:t>S</w:t>
+      </w:r>
+      <w:r>
+        <w:rPr>
+          <w:rFonts w:ascii="Arial" w:hAnsi="Arial" w:cs="Arial"/>
+          <w:sz w:val="24"/>
+          <w:szCs w:val="24"/>
+          <w:lang w:val="es-MX"/>
+        </w:rPr>
+        <w:t xml:space="preserve">ociales </w:t>
+      </w:r>
+      <w:r>
+        <w:rPr>
+          <w:rFonts w:ascii="Arial" w:hAnsi="Arial" w:cs="Arial"/>
+          <w:sz w:val="24"/>
+          <w:szCs w:val="24"/>
+          <w:lang w:val="es-MX"/>
+        </w:rPr>
+        <w:t xml:space="preserve">(CHyCS) </w:t>
+      </w:r>
+      <w:r>
+        <w:rPr>
+          <w:rFonts w:ascii="Arial" w:hAnsi="Arial" w:cs="Arial"/>
+          <w:sz w:val="24"/>
+          <w:szCs w:val="24"/>
+          <w:lang w:val="es-MX"/>
+        </w:rPr>
+        <w:t xml:space="preserve">cuentan con el 40% de las evaluaciones de certificación presentadas por las y los estudiantes de la Universidad. La siguiente licenciatura con mayor número de certificaciones es Promoción de la Salud </w:t>
+      </w:r>
+      <w:r>
+        <w:rPr>
+          <w:rFonts w:ascii="Arial" w:hAnsi="Arial" w:cs="Arial"/>
+          <w:sz w:val="24"/>
+          <w:szCs w:val="24"/>
+          <w:lang w:val="es-MX"/>
+        </w:rPr>
+        <w:t xml:space="preserve">(Promoción) </w:t>
+      </w:r>
+      <w:r>
+        <w:rPr>
+          <w:rFonts w:ascii="Arial" w:hAnsi="Arial" w:cs="Arial"/>
+          <w:sz w:val="24"/>
+          <w:szCs w:val="24"/>
+          <w:lang w:val="es-MX"/>
+        </w:rPr>
+        <w:t>con el 13% de las certificaciones; en cuarto lugar la licenciatura con más certificaciones es Arte y Patrimonio (8%), seguida de Ingenieria en Sistemas electrónicos y Telecomunicaciones (6%), ver Figura 2</w:t>
       </w:r>
       <w:r>
         <w:rPr>
@@ -908,6 +1327,7 @@
         <w:rPr>
           <w:lang w:val="es-MX"/>
         </w:rPr>
+        <w:lastRenderedPageBreak/>
         <w:t xml:space="preserve">Figura </w:t>
       </w:r>
       <w:r>
@@ -3336,7 +3756,7 @@
           <w:szCs w:val="24"/>
           <w:lang w:val="es-MX"/>
         </w:rPr>
-        <w:t xml:space="preserve">En este gráfico podemos corroborar que el Plantel Cuautepec es quien muestra un incremento en sus certificaciones, incluso se puede apreciar un decaimiento en los números del Plantel San Lorenzo Tezonco, es importante </w:t>
+        <w:t xml:space="preserve">En este gráfico podemos corroborar que el Plantel Cuautepec es quien muestra un </w:t>
       </w:r>
       <w:r>
         <w:rPr>
@@ -3345,8 +3765,26 @@
           <w:szCs w:val="24"/>
           <w:lang w:val="es-MX"/>
         </w:rPr>
+        <w:t>crecimiento sostenido</w:t>
+      </w:r>
+      <w:r>
+        <w:rPr>
+          <w:rFonts w:ascii="Arial" w:hAnsi="Arial" w:cs="Arial"/>
+          <w:sz w:val="24"/>
+          <w:szCs w:val="24"/>
+          <w:lang w:val="es-MX"/>
+        </w:rPr>
+        <w:t xml:space="preserve"> en sus certificaciones, incluso se puede apreciar un decaimiento en los números del Plantel San Lorenzo Tezonco, es </w:t>
+      </w:r>
+      <w:r>
+        <w:rPr>
+          <w:rFonts w:ascii="Arial" w:hAnsi="Arial" w:cs="Arial"/>
+          <w:sz w:val="24"/>
+          <w:szCs w:val="24"/>
+          <w:lang w:val="es-MX"/>
+        </w:rPr>
         <w:lastRenderedPageBreak/>
-        <w:t xml:space="preserve">observar que para el Plantel Centro Histrórico en el periodo de 2012 a 2018 la certificación muestra un ligero incremento con respecto a los años anteriores. </w:t>
+        <w:t xml:space="preserve">importante observar que para el Plantel Centro Histrórico en el periodo de 2012 a 2018 la certificación muestra un ligero incremento con respecto a los años anteriores. </w:t>
       </w:r>
     </w:p>
     <w:p>
@@ -3367,7 +3805,7 @@
           <w:szCs w:val="24"/>
           <w:lang w:val="es-MX"/>
         </w:rPr>
-        <w:t>La certificación en planteles muestra como cada uno de ellos mejora con respecto a los años anteriores, Cuautepec es quien muestra un desempeño notable, lo cual da señal de que si se mejoran sus condiciones podría tener mejores resultados, incluso equiparables con los de SLT. Por su parte SLT, en la Figura 2,  reafirma la idea de que sin lugar a dudas representa el sosten de la Universidad, sin embargo hay que observar que a la fecha en que se realizó este estudio aún se encuentra lejos de lo</w:t>
+        <w:t>La certificación en planteles muestra como cada uno de ellos mejora con respecto a los años anteriores, Cuautepec es quien muestra un desempeño notable, lo cual da señal de que si se mejoran sus condiciones podría tener mejores resultados, incluso equiparables con los de SLT. Por su parte SLT, en la Figura 2, reafirma la idea de que sin lugar a dudas representa el sosten de la Universidad, sin embargo hay que observar que a la fecha en que se realizó este estudio aún se encuentra lejos de lo</w:t>
       </w:r>
       <w:r>
         <w:rPr>
@@ -4230,7 +4668,7 @@
           <w:szCs w:val="24"/>
           <w:lang w:val="es-MX"/>
         </w:rPr>
-        <w:t xml:space="preserve">Las licenciaturas con mayor numero de certificaciones  es Ciencia Política y Administración Urbana (20.3%) Comunicación y Cultura (19.6%), Promoción de la Salud (12.6%), Arte y Patrimonio Cultural (7.5%), Ingeniería en Sistemas </w:t>
+        <w:t xml:space="preserve">Las licenciaturas con mayor numero de certificaciones  es Ciencia Política y Administración Urbana (20.3%) Comunicación y Cultura (19.6%), Promoción de la </w:t>
       </w:r>
       <w:r>
         <w:rPr>
@@ -4240,7 +4678,7 @@
           <w:lang w:val="es-MX"/>
         </w:rPr>
         <w:lastRenderedPageBreak/>
-        <w:t>Electrónicos y Telecomunicaciones (6.1%), Creación Literaria (5.3%), la siguiente ingeniería con mayor numero de certificaciones es Ingeniería en Sistemas Electrónicos e Industriales (3.6%) (</w:t>
+        <w:t>Salud (12.6%), Arte y Patrimonio Cultural (7.5%), Ingeniería en Sistemas Electrónicos y Telecomunicaciones (6.1%), Creación Literaria (5.3%), la siguiente ingeniería con mayor numero de certificaciones es Ingeniería en Sistemas Electrónicos e Industriales (3.6%) (</w:t>
       </w:r>
       <w:r>
         <w:rPr>
@@ -4279,7 +4717,43 @@
           <w:szCs w:val="24"/>
           <w:lang w:val="es-MX"/>
         </w:rPr>
-        <w:t xml:space="preserve">El proyecto educativo de la Universidad desde procura que la oferta académica de la Universidad este presente en los cinco planteles con que cuenta la universidad, en la </w:t>
+        <w:t>El proyecto educativo de la Universidad desde</w:t>
+      </w:r>
+      <w:r>
+        <w:rPr>
+          <w:rFonts w:ascii="Arial" w:hAnsi="Arial" w:cs="Arial"/>
+          <w:sz w:val="24"/>
+          <w:szCs w:val="24"/>
+          <w:lang w:val="es-MX"/>
+        </w:rPr>
+        <w:t xml:space="preserve"> siempre ha</w:t>
+      </w:r>
+      <w:r>
+        <w:rPr>
+          <w:rFonts w:ascii="Arial" w:hAnsi="Arial" w:cs="Arial"/>
+          <w:sz w:val="24"/>
+          <w:szCs w:val="24"/>
+          <w:lang w:val="es-MX"/>
+        </w:rPr>
+        <w:t xml:space="preserve"> procura</w:t>
+      </w:r>
+      <w:r>
+        <w:rPr>
+          <w:rFonts w:ascii="Arial" w:hAnsi="Arial" w:cs="Arial"/>
+          <w:sz w:val="24"/>
+          <w:szCs w:val="24"/>
+          <w:lang w:val="es-MX"/>
+        </w:rPr>
+        <w:t>do</w:t>
+      </w:r>
+      <w:r>
+        <w:rPr>
+          <w:rFonts w:ascii="Arial" w:hAnsi="Arial" w:cs="Arial"/>
+          <w:sz w:val="24"/>
+          <w:szCs w:val="24"/>
+          <w:lang w:val="es-MX"/>
+        </w:rPr>
+        <w:t xml:space="preserve"> que la oferta académica de la Universidad este presente en los cinco planteles con que cuenta la universidad, en la </w:t>
       </w:r>
       <w:r>
         <w:rPr>
@@ -10054,7 +10528,35 @@
           <w:szCs w:val="24"/>
           <w:lang w:val="es-MX"/>
         </w:rPr>
-        <w:t>igura 5 se puede observar que la certificación para Ingeniería en Sistemas  de Transporte Urbano se oferta principalmente en el plantel de SLT, para la Ingeniería en Sistemas Electrónicos e Industriales aunque se oferta en Casa Libertad, Cuautepec y Centro Histórico también en mayor proporción se certifica en SLT. Para el caso de Modelación Matemática, se imparte en los planteles de Cuautepec, Casa Libertad y San Lorenzo Tezonco, la certificación es mayor en Casa Libertad que en Cuautepec a pesar de que en este último plantel se abrió antes que en Casa Libertad, además de que año con año se reciben más estudiantes que en Casa Libertad; es importante observar que aparecen certificaciones en Centro Histórico y Del Valle de lo cual se infiere que son estudiantes que se han cambiado (extraoficialmente) de plantel y de licenciatura y que en los hechos ya se encuentran cursando otra licenciatura.</w:t>
+        <w:t xml:space="preserve">igura 5 se puede observar que la certificación para Ingeniería en Sistemas  de Transporte Urbano se oferta principalmente en el plantel de SLT, para la Ingeniería en Sistemas Electrónicos e Industriales aunque se oferta en Casa Libertad, Cuautepec y Centro Histórico también en mayor proporción se certifica en SLT. Para el caso de Modelación Matemática, se imparte en los planteles de Cuautepec, Casa Libertad y San Lorenzo Tezonco, la certificación es mayor en Casa Libertad que en Cuautepec a pesar de que en este último plantel se abrió antes que en Casa Libertad, además de que año con año se reciben más estudiantes </w:t>
+      </w:r>
+      <w:r>
+        <w:rPr>
+          <w:rFonts w:ascii="Arial" w:hAnsi="Arial" w:cs="Arial"/>
+          <w:sz w:val="24"/>
+          <w:szCs w:val="24"/>
+          <w:lang w:val="es-MX"/>
+        </w:rPr>
+        <w:t xml:space="preserve">en Cuautepec </w:t>
+      </w:r>
+      <w:r>
+        <w:rPr>
+          <w:rFonts w:ascii="Arial" w:hAnsi="Arial" w:cs="Arial"/>
+          <w:sz w:val="24"/>
+          <w:szCs w:val="24"/>
+          <w:lang w:val="es-MX"/>
+        </w:rPr>
+        <w:t xml:space="preserve">que en Casa Libertad; es importante observar que aparecen certificaciones en Centro Histórico y Del Valle de lo cual se infiere que son </w:t>
+      </w:r>
+      <w:r>
+        <w:rPr>
+          <w:rFonts w:ascii="Arial" w:hAnsi="Arial" w:cs="Arial"/>
+          <w:sz w:val="24"/>
+          <w:szCs w:val="24"/>
+          <w:lang w:val="es-MX"/>
+        </w:rPr>
+        <w:lastRenderedPageBreak/>
+        <w:t>estudiantes que se han cambiado (extraoficialmente) de plantel y de licenciatura y que en los hechos ya se encuentran cursando otra licenciatura.</w:t>
       </w:r>
     </w:p>
     <w:p>
@@ -10071,7 +10573,6 @@
         <w:rPr>
           <w:lang w:val="es-MX"/>
         </w:rPr>
-        <w:lastRenderedPageBreak/>
         <w:t xml:space="preserve">Figura </w:t>
       </w:r>
       <w:r>
@@ -10250,7 +10751,17 @@
           <w:szCs w:val="24"/>
           <w:lang w:val="es-MX"/>
         </w:rPr>
-        <w:t>solamente se ofrece en el Plantel Del Valle, los números que aparecen en los otros planteles podrían indicar que a pesar de ser una licenciatura de alta demanda, existe la deserción o movimiento a otras licenciaturas dentro de la universidad. El caso de Ingeniería en Desarrollo de Software se ofrece unicamente en los planteles de San Lorenzo Tezonco y de Cuautepec, también es una licenciatura de alta demanda, que aparezcan certificaciones presentadas en planteles donde no se oferta indica la necesidad de revisar a la Certificación por Ciclos e incluso por Colegios; este hecho se reafirma al revisar las certificaciones para la Ingeniería de Sistemas Energéticos, de reciente creación, y que únicamente se oferta en el Plantel San Lorenzo Tezonco, se podría pensar que las y los estudiantes estarían tomando cursos en otros planteles por cuestiones de cercanía a su domicilio, esto podría sostenerse o refutarse considerando los datos que tiene Registro Escolar, es decir, es preciso no solamente profundizar en el estudio de la certificación por colegio y por ciclos, sino además incorporar información relacionada con la cercanía del domicilio registrado con respecto al Plantel donde cursa sus estudios de licenciatura.</w:t>
+        <w:t xml:space="preserve">solamente se ofrece en el Plantel Del Valle, los números que aparecen en los otros planteles podrían indicar que a pesar de ser una licenciatura de alta demanda, existe la deserción o movimiento a otras licenciaturas dentro de la universidad. El caso de Ingeniería en Desarrollo de Software se ofrece unicamente en los planteles de San Lorenzo Tezonco y de Cuautepec, también es una licenciatura de alta demanda, que aparezcan certificaciones presentadas en planteles donde no se oferta indica la necesidad de revisar a la Certificación por Ciclos e incluso por Colegios; este hecho se reafirma al revisar las certificaciones para la Ingeniería de Sistemas Energéticos, de reciente creación, y que únicamente se oferta en el Plantel San Lorenzo Tezonco, se podría pensar que las y los estudiantes estarían tomando cursos en otros planteles por cuestiones de cercanía a su domicilio, esto podría sostenerse o refutarse considerando los datos que tiene Registro Escolar, es decir, es preciso no solamente profundizar en el estudio de la certificación por colegio y por ciclos, sino además incorporar información relacionada con la cercanía del domicilio registrado con respecto al Plantel donde </w:t>
+      </w:r>
+      <w:r>
+        <w:rPr>
+          <w:rFonts w:ascii="Arial" w:hAnsi="Arial" w:cs="Arial"/>
+          <w:sz w:val="24"/>
+          <w:szCs w:val="24"/>
+          <w:lang w:val="es-MX"/>
+        </w:rPr>
+        <w:lastRenderedPageBreak/>
+        <w:t>cursa sus estudios de licenciatura.</w:t>
       </w:r>
     </w:p>
     <w:p>
@@ -10267,7 +10778,6 @@
         <w:rPr>
           <w:lang w:val="es-MX"/>
         </w:rPr>
-        <w:lastRenderedPageBreak/>
         <w:t xml:space="preserve">Figura </w:t>
       </w:r>
       <w:r>
@@ -10478,7 +10988,25 @@
           <w:szCs w:val="24"/>
           <w:lang w:val="es-MX"/>
         </w:rPr>
-        <w:t xml:space="preserve"> cuenta con cuatro licenciaturas: Promoción de la salud, que es de las que se han ofrecido desde que la universidad entro en operación, Nutrición de reciente creación, al igual que Protección Civil y ciencias Ambientales y Cambio Climático. Como puede observarse en la Figura 7, si bien las cuatro licenciaturas se ofertan en al menos dos de los cuatro planteles, predominantemente es el plantel SLT quién tiene la mayor cantidad de certificaciones presentadas. Protección Civil se imparte en Cuautepc (35%) y San Lorenzo Tezonco (62%), mientras que Ciencias Ambientales y Cambio Climático en Casa Libertad (39%) y San Lorenzo Tezonco (59%), Nutrición en los planteles de Cuautepec (31%), Casa Libertad (23%) y San Lorenzo Tezonco (44%), finalmente Promoción de la salud Centro histórico (20%), Cuautepec (14%), Casa Libertad (23%) y San Lorenzo Tezonco (43%).</w:t>
+        <w:t xml:space="preserve"> cuenta con cuatro licenciaturas: Promoción de la salud, que es de las que se han ofrecido desde que la </w:t>
+      </w:r>
+      <w:r>
+        <w:rPr>
+          <w:rFonts w:ascii="Arial" w:hAnsi="Arial" w:cs="Arial"/>
+          <w:sz w:val="24"/>
+          <w:szCs w:val="24"/>
+          <w:lang w:val="es-MX"/>
+        </w:rPr>
+        <w:t>U</w:t>
+      </w:r>
+      <w:r>
+        <w:rPr>
+          <w:rFonts w:ascii="Arial" w:hAnsi="Arial" w:cs="Arial"/>
+          <w:sz w:val="24"/>
+          <w:szCs w:val="24"/>
+          <w:lang w:val="es-MX"/>
+        </w:rPr>
+        <w:t>niversidad entro en operación, Nutrición de reciente creación, al igual que Protección Civil y ciencias Ambientales y Cambio Climático. Como puede observarse en la Figura 7, si bien las cuatro licenciaturas se ofertan en al menos dos de los cuatro planteles, predominantemente es el plantel SLT quién tiene la mayor cantidad de certificaciones presentadas. Protección Civil se imparte en Cuautepc (35%) y San Lorenzo Tezonco (62%), mientras que Ciencias Ambientales y Cambio Climático en Casa Libertad (39%) y San Lorenzo Tezonco (59%), Nutrición en los planteles de Cuautepec (31%), Casa Libertad (23%) y San Lorenzo Tezonco (44%), finalmente Promoción de la salud Centro histórico (20%), Cuautepec (14%), Casa Libertad (23%) y San Lorenzo Tezonco (43%).</w:t>
       </w:r>
     </w:p>
     <w:p>
@@ -10643,7 +11171,79 @@
           <w:szCs w:val="24"/>
           <w:lang w:val="es-MX"/>
         </w:rPr>
-        <w:t xml:space="preserve"> Derecho se imparte únicamente en dos Planteles: Cuautepec (52%) y Pescer (37%), aparecen estudiantes de esta licenciatura presentando certificaciones en otros planteles Casa Libertad (2%) Del Valle (1%) y Centro Histórico (3%); Filosofía e Historia de las Ideas se oferta en Del Valle (30%), Cuautepec (18%) y San Lorenzo Tezonco (48%); Historia y Sociedad Contemporánea que se ofera en Cuautepec (25%) y San Lorenzo (67%); Creación Literaria se imparte en tres planteles: Cuautepec (18%), San Lorenzo Tezonco (40%) y Del Valle (38%), esta licenciatura además de ser de las primeras que se ofrecen en todo el país se ha consolidado como una de las que mejores resultados se están obteniendo a través de los logros de sus estudiantes egresados. Las licenciaturas restantes Arte y Patrimonio, Ciencia Política, Ciencias Sociales y Comunicación y Cultura, predominantemente el plantel SLT es quien cuenta con la mayoría de las certificaciones: 45%, 47% 65% y 60% respectivamente, mientras que Cuautepec cuenta con resultados en las cuatro licenciaturas (28%, 15%, 32% y 18% respectivamente). Centro Histórico mayoritariamente presenta resultados para Arte y Patrimonio (33%) y Comunicación y Cultura (19%), mientras que Casa Libertad únicamente en Ciencia Política y Administración Urbana (15%). </w:t>
+        <w:t xml:space="preserve"> Derecho se imparte únicamente en dos Planteles: Cuautepec (52%) y Pescer (37%), aparecen estudiantes de esta licenciatura presentando certificaciones en otros planteles Casa Libertad (2%) Del Valle (1%) y Centro Histórico (3%); Filosofía e Historia de las Ideas se oferta en Del Valle (30%), Cuautepec (18%) y San Lorenzo Tezonco (48%); Historia y Sociedad Contemporánea que se ofer</w:t>
+      </w:r>
+      <w:r>
+        <w:rPr>
+          <w:rFonts w:ascii="Arial" w:hAnsi="Arial" w:cs="Arial"/>
+          <w:sz w:val="24"/>
+          <w:szCs w:val="24"/>
+          <w:lang w:val="es-MX"/>
+        </w:rPr>
+        <w:t>t</w:t>
+      </w:r>
+      <w:r>
+        <w:rPr>
+          <w:rFonts w:ascii="Arial" w:hAnsi="Arial" w:cs="Arial"/>
+          <w:sz w:val="24"/>
+          <w:szCs w:val="24"/>
+          <w:lang w:val="es-MX"/>
+        </w:rPr>
+        <w:t xml:space="preserve">a en Cuautepec (25%) y San Lorenzo (67%); Creación Literaria se imparte en tres planteles: Cuautepec (18%), San Lorenzo Tezonco (40%) y Del Valle (38%), esta licenciatura además de ser de las primeras que se ofrecen en todo el país se ha consolidado como una de las que mejores resultados está obteniendo a través de los logros de sus estudiantes egresados. </w:t>
+      </w:r>
+      <w:r>
+        <w:rPr>
+          <w:rFonts w:ascii="Arial" w:hAnsi="Arial" w:cs="Arial"/>
+          <w:sz w:val="24"/>
+          <w:szCs w:val="24"/>
+          <w:lang w:val="es-MX"/>
+        </w:rPr>
+        <w:t>Para l</w:t>
+      </w:r>
+      <w:r>
+        <w:rPr>
+          <w:rFonts w:ascii="Arial" w:hAnsi="Arial" w:cs="Arial"/>
+          <w:sz w:val="24"/>
+          <w:szCs w:val="24"/>
+          <w:lang w:val="es-MX"/>
+        </w:rPr>
+        <w:t xml:space="preserve">as licenciaturas restantes </w:t>
+      </w:r>
+      <w:r>
+        <w:rPr>
+          <w:rFonts w:ascii="Arial" w:hAnsi="Arial" w:cs="Arial"/>
+          <w:sz w:val="24"/>
+          <w:szCs w:val="24"/>
+          <w:lang w:val="es-MX"/>
+        </w:rPr>
+        <w:t>(</w:t>
+      </w:r>
+      <w:r>
+        <w:rPr>
+          <w:rFonts w:ascii="Arial" w:hAnsi="Arial" w:cs="Arial"/>
+          <w:sz w:val="24"/>
+          <w:szCs w:val="24"/>
+          <w:lang w:val="es-MX"/>
+        </w:rPr>
+        <w:t>Arte y Patrimonio, Ciencia Política, Ciencias Sociales y Comunicación y Cultura</w:t>
+      </w:r>
+      <w:r>
+        <w:rPr>
+          <w:rFonts w:ascii="Arial" w:hAnsi="Arial" w:cs="Arial"/>
+          <w:sz w:val="24"/>
+          <w:szCs w:val="24"/>
+          <w:lang w:val="es-MX"/>
+        </w:rPr>
+        <w:t>)</w:t>
+      </w:r>
+      <w:r>
+        <w:rPr>
+          <w:rFonts w:ascii="Arial" w:hAnsi="Arial" w:cs="Arial"/>
+          <w:sz w:val="24"/>
+          <w:szCs w:val="24"/>
+          <w:lang w:val="es-MX"/>
+        </w:rPr>
+        <w:t xml:space="preserve"> predominantemente el plantel SLT es quien cuenta con la mayoría de las certificaciones: 45%, 47% 65% y 60% respectivamente, mientras que Cuautepec cuenta con resultados en las cuatro licenciaturas (28%, 15%, 32% y 18% respectivamente). Centro Histórico mayoritariamente presenta resultados para Arte y Patrimonio (33%) y Comunicación y Cultura (19%), mientras que Casa Libertad únicamente en Ciencia Política y Administración Urbana (15%). </w:t>
       </w:r>
     </w:p>
     <w:p>
@@ -10808,7 +11408,7 @@
     <w:p>
       <w:pPr>
         <w:spacing w:before="100" w:beforeAutospacing="1" w:after="100" w:afterAutospacing="1" w:line="360" w:lineRule="auto"/>
-        <w:jc w:val="both"/>
+        <w:jc w:val="center"/>
         <w:rPr>
           <w:rFonts w:ascii="Arial" w:hAnsi="Arial" w:cs="Arial"/>
           <w:i/>
@@ -10866,7 +11466,52 @@
           <w:szCs w:val="24"/>
           <w:lang w:val="es-MX"/>
         </w:rPr>
-        <w:t xml:space="preserve"> se observa que en el año 2009 es cuando se presentó una mayor cantidad de resultados no favorables, alrededor de treinta mil tan solo en San Lorenzo Tezonco, el resto de los planteles tuvieron aproximadamente la misma cantidad el resto de los años, siendo Cuautepec quien tuvo un ligero incremento en resultados de tipo No Certificó. En las certificaciones favorables el año 2021 es cuando más resultados de este tipo hubo en los cuatro planteles, sin embargo es importante resaltar que el Plantel Cuautepec a partir del año 2012 presentá un incremento en certificaciones favorables, recordemos que en 2020 la humanidad estaba en medio de la pandemia, hasta el año 2021. </w:t>
+        <w:t xml:space="preserve">9 </w:t>
+      </w:r>
+      <w:r>
+        <w:rPr>
+          <w:rFonts w:ascii="Arial" w:hAnsi="Arial" w:cs="Arial"/>
+          <w:sz w:val="24"/>
+          <w:szCs w:val="24"/>
+          <w:lang w:val="es-MX"/>
+        </w:rPr>
+        <w:t xml:space="preserve">se observa que en el año 2009 es cuando se presentó una mayor cantidad de resultados no favorables, alrededor de treinta mil tan solo en San Lorenzo Tezonco, el resto de los planteles tuvieron aproximadamente la misma cantidad el resto de los años, siendo Cuautepec quien tuvo un ligero incremento en resultados de tipo No Certificó. En las certificaciones favorables el año 2021 es cuando más resultados de este tipo hubo en los cuatro planteles, sin embargo es importante resaltar que el Plantel Cuautepec a partir del año 2012 presentá un incremento en certificaciones favorables, recordemos que </w:t>
+      </w:r>
+      <w:r>
+        <w:rPr>
+          <w:rFonts w:ascii="Arial" w:hAnsi="Arial" w:cs="Arial"/>
+          <w:sz w:val="24"/>
+          <w:szCs w:val="24"/>
+          <w:lang w:val="es-MX"/>
+        </w:rPr>
+        <w:t>desde</w:t>
+      </w:r>
+      <w:r>
+        <w:rPr>
+          <w:rFonts w:ascii="Arial" w:hAnsi="Arial" w:cs="Arial"/>
+          <w:sz w:val="24"/>
+          <w:szCs w:val="24"/>
+          <w:lang w:val="es-MX"/>
+        </w:rPr>
+        <w:t xml:space="preserve"> 2020 </w:t>
+      </w:r>
+      <w:r>
+        <w:rPr>
+          <w:rFonts w:ascii="Arial" w:hAnsi="Arial" w:cs="Arial"/>
+          <w:sz w:val="24"/>
+          <w:szCs w:val="24"/>
+          <w:lang w:val="es-MX"/>
+        </w:rPr>
+        <w:t xml:space="preserve">y hasta el año 2021 </w:t>
+      </w:r>
+      <w:r>
+        <w:rPr>
+          <w:rFonts w:ascii="Arial" w:hAnsi="Arial" w:cs="Arial"/>
+          <w:sz w:val="24"/>
+          <w:szCs w:val="24"/>
+          <w:lang w:val="es-MX"/>
+        </w:rPr>
+        <w:t xml:space="preserve">la humanidad estaba en medio de la pandemia. </w:t>
       </w:r>
     </w:p>
     <w:p>
@@ -11094,7 +11739,34 @@
           <w:szCs w:val="24"/>
           <w:lang w:val="es-MX"/>
         </w:rPr>
-        <w:t xml:space="preserve">, ver Figura </w:t>
+        <w:t>, ver Figura</w:t>
+      </w:r>
+      <w:r>
+        <w:rPr>
+          <w:rFonts w:ascii="Arial" w:hAnsi="Arial" w:cs="Arial"/>
+          <w:sz w:val="24"/>
+          <w:szCs w:val="24"/>
+          <w:lang w:val="es-MX"/>
+        </w:rPr>
+        <w:t>s</w:t>
+      </w:r>
+      <w:r>
+        <w:rPr>
+          <w:rFonts w:ascii="Arial" w:hAnsi="Arial" w:cs="Arial"/>
+          <w:sz w:val="24"/>
+          <w:szCs w:val="24"/>
+          <w:lang w:val="es-MX"/>
+        </w:rPr>
+        <w:t xml:space="preserve"> </w:t>
+      </w:r>
+      <w:r>
+        <w:rPr>
+          <w:rFonts w:ascii="Arial" w:hAnsi="Arial" w:cs="Arial"/>
+          <w:sz w:val="24"/>
+          <w:szCs w:val="24"/>
+          <w:lang w:val="es-MX"/>
+        </w:rPr>
+        <w:t>10 y 11</w:t>
       </w:r>
       <w:r>
         <w:rPr>

</xml_diff>